<commit_message>
Changed out the template for the NOH form to fit the other output documents
</commit_message>
<xml_diff>
--- a/docassemble/MAPetitionToSealEviction/data/templates/notice_of_hearing.docx
+++ b/docassemble/MAPetitionToSealEviction/data/templates/notice_of_hearing.docx
@@ -2,90 +2,686 @@
 <file path=word/document.xml><?xml version="1.0" encoding="utf-8"?>
 <w:document xmlns:wpc="http://schemas.microsoft.com/office/word/2010/wordprocessingCanvas" xmlns:cx="http://schemas.microsoft.com/office/drawing/2014/chartex" xmlns:cx1="http://schemas.microsoft.com/office/drawing/2015/9/8/chartex" xmlns:cx2="http://schemas.microsoft.com/office/drawing/2015/10/21/chartex" xmlns:cx3="http://schemas.microsoft.com/office/drawing/2016/5/9/chartex" xmlns:cx4="http://schemas.microsoft.com/office/drawing/2016/5/10/chartex" xmlns:cx5="http://schemas.microsoft.com/office/drawing/2016/5/11/chartex" xmlns:cx6="http://schemas.microsoft.com/office/drawing/2016/5/12/chartex" xmlns:cx7="http://schemas.microsoft.com/office/drawing/2016/5/13/chartex" xmlns:cx8="http://schemas.microsoft.com/office/drawing/2016/5/14/chartex" xmlns:mc="http://schemas.openxmlformats.org/markup-compatibility/2006" xmlns:aink="http://schemas.microsoft.com/office/drawing/2016/ink" xmlns:am3d="http://schemas.microsoft.com/office/drawing/2017/model3d" xmlns:o="urn:schemas-microsoft-com:office:office" xmlns:oel="http://schemas.microsoft.com/office/2019/extlst" xmlns:r="http://schemas.openxmlformats.org/officeDocument/2006/relationships" xmlns:m="http://schemas.openxmlformats.org/officeDocument/2006/math" xmlns:v="urn:schemas-microsoft-com:vml" xmlns:wp14="http://schemas.microsoft.com/office/word/2010/wordprocessingDrawing" xmlns:wp="http://schemas.openxmlformats.org/drawingml/2006/wordprocessingDrawing" xmlns:w10="urn:schemas-microsoft-com:office:word" xmlns:w="http://schemas.openxmlformats.org/wordprocessingml/2006/main" xmlns:w14="http://schemas.microsoft.com/office/word/2010/wordml" xmlns:w15="http://schemas.microsoft.com/office/word/2012/wordml" xmlns:w16cex="http://schemas.microsoft.com/office/word/2018/wordml/cex" xmlns:w16cid="http://schemas.microsoft.com/office/word/2016/wordml/cid" xmlns:w16="http://schemas.microsoft.com/office/word/2018/wordml" xmlns:w16du="http://schemas.microsoft.com/office/word/2023/wordml/word16du" xmlns:w16sdtdh="http://schemas.microsoft.com/office/word/2020/wordml/sdtdatahash" xmlns:w16se="http://schemas.microsoft.com/office/word/2015/wordml/symex" xmlns:wpg="http://schemas.microsoft.com/office/word/2010/wordprocessingGroup" xmlns:wpi="http://schemas.microsoft.com/office/word/2010/wordprocessingInk" xmlns:wne="http://schemas.microsoft.com/office/word/2006/wordml" xmlns:wps="http://schemas.microsoft.com/office/word/2010/wordprocessingShape" mc:Ignorable="w14 w15 w16se w16cid w16 w16cex w16sdtdh w16du wp14">
   <w:body>
+    <w:tbl>
+      <w:tblPr>
+        <w:tblW w:w="9460" w:type="dxa"/>
+        <w:tblInd w:w="-15" w:type="dxa"/>
+        <w:tblBorders>
+          <w:top w:val="single" w:sz="4" w:space="0" w:color="auto"/>
+          <w:left w:val="single" w:sz="4" w:space="0" w:color="auto"/>
+          <w:bottom w:val="single" w:sz="4" w:space="0" w:color="auto"/>
+          <w:right w:val="single" w:sz="4" w:space="0" w:color="auto"/>
+          <w:insideH w:val="single" w:sz="4" w:space="0" w:color="auto"/>
+          <w:insideV w:val="single" w:sz="4" w:space="0" w:color="auto"/>
+        </w:tblBorders>
+        <w:tblCellMar>
+          <w:left w:w="0" w:type="dxa"/>
+          <w:right w:w="0" w:type="dxa"/>
+        </w:tblCellMar>
+        <w:tblLook w:val="04A0" w:firstRow="1" w:lastRow="0" w:firstColumn="1" w:lastColumn="0" w:noHBand="0" w:noVBand="1"/>
+      </w:tblPr>
+      <w:tblGrid>
+        <w:gridCol w:w="3067"/>
+        <w:gridCol w:w="2793"/>
+        <w:gridCol w:w="3600"/>
+      </w:tblGrid>
+      <w:tr>
+        <w:trPr>
+          <w:trHeight w:val="242"/>
+        </w:trPr>
+        <w:tc>
+          <w:tcPr>
+            <w:tcW w:w="5860" w:type="dxa"/>
+            <w:gridSpan w:val="2"/>
+            <w:shd w:val="clear" w:color="auto" w:fill="auto"/>
+            <w:hideMark/>
+          </w:tcPr>
+          <w:p>
+            <w:pPr>
+              <w:jc w:val="center"/>
+            </w:pPr>
+            <w:r>
+              <w:rPr>
+                <w:b/>
+                <w:bCs/>
+              </w:rPr>
+              <w:t>NOTICE OF HEARING</w:t>
+            </w:r>
+          </w:p>
+        </w:tc>
+        <w:tc>
+          <w:tcPr>
+            <w:tcW w:w="3600" w:type="dxa"/>
+            <w:shd w:val="clear" w:color="auto" w:fill="auto"/>
+            <w:hideMark/>
+          </w:tcPr>
+          <w:p>
+            <w:pPr>
+              <w:jc w:val="center"/>
+              <w:rPr>
+                <w:b/>
+                <w:bCs/>
+              </w:rPr>
+            </w:pPr>
+            <w:r>
+              <w:rPr>
+                <w:b/>
+                <w:bCs/>
+              </w:rPr>
+              <w:t>Massachusetts Trial Court</w:t>
+            </w:r>
+          </w:p>
+        </w:tc>
+      </w:tr>
+      <w:tr>
+        <w:trPr>
+          <w:trHeight w:val="1061"/>
+        </w:trPr>
+        <w:tc>
+          <w:tcPr>
+            <w:tcW w:w="3067" w:type="dxa"/>
+            <w:shd w:val="clear" w:color="auto" w:fill="auto"/>
+            <w:hideMark/>
+          </w:tcPr>
+          <w:p>
+            <w:pPr>
+              <w:spacing w:before="240"/>
+              <w:rPr>
+                <w:b/>
+                <w:bCs/>
+              </w:rPr>
+            </w:pPr>
+            <w:r>
+              <w:rPr>
+                <w:b/>
+                <w:bCs/>
+              </w:rPr>
+              <w:t>CASE DOCKET NUMBER:</w:t>
+            </w:r>
+          </w:p>
+          <w:p>
+            <w:pPr>
+              <w:spacing w:before="240"/>
+              <w:jc w:val="center"/>
+            </w:pPr>
+            <w:r>
+              <w:t xml:space="preserve">{{ </w:t>
+            </w:r>
+            <w:proofErr w:type="spellStart"/>
+            <w:r>
+              <w:t>docket_number</w:t>
+            </w:r>
+            <w:proofErr w:type="spellEnd"/>
+            <w:r>
+              <w:t xml:space="preserve"> }}</w:t>
+            </w:r>
+          </w:p>
+        </w:tc>
+        <w:tc>
+          <w:tcPr>
+            <w:tcW w:w="2793" w:type="dxa"/>
+            <w:shd w:val="clear" w:color="auto" w:fill="auto"/>
+            <w:hideMark/>
+          </w:tcPr>
+          <w:p>
+            <w:pPr>
+              <w:spacing w:before="240"/>
+              <w:jc w:val="center"/>
+              <w:rPr>
+                <w:b/>
+                <w:bCs/>
+              </w:rPr>
+            </w:pPr>
+            <w:r>
+              <w:rPr>
+                <w:b/>
+                <w:bCs/>
+              </w:rPr>
+              <w:t>COURT DEPARTMENT:</w:t>
+            </w:r>
+          </w:p>
+          <w:p>
+            <w:pPr>
+              <w:spacing w:before="240"/>
+              <w:jc w:val="center"/>
+            </w:pPr>
+            <w:r>
+              <w:t xml:space="preserve">{{ </w:t>
+            </w:r>
+            <w:proofErr w:type="spellStart"/>
+            <w:r>
+              <w:t>trial_court.department</w:t>
+            </w:r>
+            <w:proofErr w:type="spellEnd"/>
+            <w:r>
+              <w:t xml:space="preserve"> }}</w:t>
+            </w:r>
+          </w:p>
+        </w:tc>
+        <w:tc>
+          <w:tcPr>
+            <w:tcW w:w="3600" w:type="dxa"/>
+            <w:shd w:val="clear" w:color="auto" w:fill="auto"/>
+            <w:hideMark/>
+          </w:tcPr>
+          <w:p>
+            <w:pPr>
+              <w:spacing w:before="240"/>
+              <w:jc w:val="center"/>
+              <w:rPr>
+                <w:b/>
+                <w:bCs/>
+              </w:rPr>
+            </w:pPr>
+            <w:r>
+              <w:rPr>
+                <w:b/>
+                <w:bCs/>
+              </w:rPr>
+              <w:t>COURT DIVISION/COUNTY:</w:t>
+            </w:r>
+          </w:p>
+          <w:p>
+            <w:pPr>
+              <w:spacing w:before="240"/>
+              <w:jc w:val="center"/>
+            </w:pPr>
+            <w:r>
+              <w:t xml:space="preserve">{{ </w:t>
+            </w:r>
+            <w:proofErr w:type="spellStart"/>
+            <w:r>
+              <w:t>trial_court.division</w:t>
+            </w:r>
+            <w:proofErr w:type="spellEnd"/>
+            <w:r>
+              <w:t xml:space="preserve"> }}</w:t>
+            </w:r>
+          </w:p>
+        </w:tc>
+      </w:tr>
+    </w:tbl>
     <w:p>
       <w:pPr>
-        <w:spacing w:line="276" w:lineRule="auto"/>
         <w:rPr>
           <w:rFonts w:ascii="Arial" w:hAnsi="Arial" w:cs="Arial"/>
           <w:sz w:val="23"/>
           <w:szCs w:val="23"/>
         </w:rPr>
       </w:pPr>
-      <w:r>
-        <w:rPr>
-          <w:rFonts w:ascii="Arial" w:hAnsi="Arial" w:cs="Arial"/>
+    </w:p>
+    <w:p>
+      <w:pPr>
+        <w:jc w:val="both"/>
+        <w:rPr>
+          <w:rFonts w:cs="Times New Roman"/>
+          <w:sz w:val="23"/>
+          <w:szCs w:val="23"/>
+        </w:rPr>
+      </w:pPr>
+      <w:r>
+        <w:rPr>
+          <w:rFonts w:cs="Times New Roman"/>
           <w:b/>
           <w:bCs/>
           <w:sz w:val="23"/>
           <w:szCs w:val="23"/>
         </w:rPr>
-        <w:t>{</w:t>
-      </w:r>
-      <w:r>
-        <w:rPr>
-          <w:rFonts w:ascii="Arial" w:hAnsi="Arial" w:cs="Arial"/>
+        <w:t>Petitioner:</w:t>
+      </w:r>
+      <w:r>
+        <w:rPr>
+          <w:rFonts w:cs="Times New Roman"/>
+          <w:sz w:val="23"/>
+          <w:szCs w:val="23"/>
+        </w:rPr>
+        <w:t xml:space="preserve"> {{user</w:t>
+      </w:r>
+      <w:r>
+        <w:rPr>
+          <w:rFonts w:cs="Times New Roman"/>
+          <w:sz w:val="23"/>
+          <w:szCs w:val="23"/>
+        </w:rPr>
+        <w:t>s</w:t>
+      </w:r>
+      <w:r>
+        <w:rPr>
+          <w:rFonts w:cs="Times New Roman"/>
+          <w:sz w:val="23"/>
+          <w:szCs w:val="23"/>
+        </w:rPr>
+        <w:t>[0].</w:t>
+      </w:r>
+      <w:proofErr w:type="spellStart"/>
+      <w:r>
+        <w:rPr>
+          <w:rFonts w:cs="Times New Roman"/>
+          <w:sz w:val="23"/>
+          <w:szCs w:val="23"/>
+        </w:rPr>
+        <w:t>name.full</w:t>
+      </w:r>
+      <w:proofErr w:type="spellEnd"/>
+      <w:r>
+        <w:rPr>
+          <w:rFonts w:cs="Times New Roman"/>
+          <w:sz w:val="23"/>
+          <w:szCs w:val="23"/>
+        </w:rPr>
+        <w:t>()}}</w:t>
+      </w:r>
+    </w:p>
+    <w:p>
+      <w:pPr>
+        <w:jc w:val="both"/>
+        <w:rPr>
+          <w:rFonts w:cs="Times New Roman"/>
+          <w:sz w:val="23"/>
+          <w:szCs w:val="23"/>
+        </w:rPr>
+      </w:pPr>
+      <w:r>
+        <w:rPr>
+          <w:rFonts w:cs="Times New Roman"/>
           <w:b/>
           <w:bCs/>
           <w:sz w:val="23"/>
           <w:szCs w:val="23"/>
         </w:rPr>
-        <w:t>{</w:t>
+        <w:t>Respondent:</w:t>
+      </w:r>
+      <w:r>
+        <w:rPr>
+          <w:rFonts w:cs="Times New Roman"/>
+          <w:sz w:val="23"/>
+          <w:szCs w:val="23"/>
+        </w:rPr>
+        <w:t xml:space="preserve"> </w:t>
+      </w:r>
+      <w:r>
+        <w:rPr>
+          <w:rFonts w:cs="Times New Roman"/>
+          <w:sz w:val="23"/>
+          <w:szCs w:val="23"/>
+        </w:rPr>
+        <w:t>{{respondents[0].</w:t>
       </w:r>
       <w:proofErr w:type="spellStart"/>
       <w:r>
         <w:rPr>
-          <w:rFonts w:ascii="Arial" w:hAnsi="Arial" w:cs="Arial"/>
+          <w:rFonts w:cs="Times New Roman"/>
+          <w:sz w:val="23"/>
+          <w:szCs w:val="23"/>
+        </w:rPr>
+        <w:t>name.full</w:t>
+      </w:r>
+      <w:proofErr w:type="spellEnd"/>
+      <w:r>
+        <w:rPr>
+          <w:rFonts w:cs="Times New Roman"/>
+          <w:sz w:val="23"/>
+          <w:szCs w:val="23"/>
+        </w:rPr>
+        <w:t>()}}</w:t>
+      </w:r>
+    </w:p>
+    <w:p>
+      <w:pPr>
+        <w:jc w:val="both"/>
+        <w:rPr>
+          <w:rFonts w:cs="Times New Roman"/>
+          <w:sz w:val="23"/>
+          <w:szCs w:val="23"/>
+        </w:rPr>
+      </w:pPr>
+    </w:p>
+    <w:p>
+      <w:pPr>
+        <w:spacing w:line="480" w:lineRule="auto"/>
+        <w:jc w:val="center"/>
+        <w:rPr>
+          <w:rFonts w:cs="Times New Roman"/>
           <w:b/>
           <w:bCs/>
           <w:sz w:val="23"/>
           <w:szCs w:val="23"/>
-        </w:rPr>
-        <w:t>trial_court.division</w:t>
-      </w:r>
-      <w:proofErr w:type="spellEnd"/>
-      <w:r>
-        <w:rPr>
-          <w:rFonts w:ascii="Arial" w:hAnsi="Arial" w:cs="Arial"/>
+          <w:u w:val="single"/>
+        </w:rPr>
+      </w:pPr>
+      <w:r>
+        <w:rPr>
+          <w:rFonts w:cs="Times New Roman"/>
           <w:b/>
           <w:bCs/>
           <w:sz w:val="23"/>
           <w:szCs w:val="23"/>
+          <w:u w:val="single"/>
+        </w:rPr>
+        <w:t>NOTICE OF HEARING</w:t>
+      </w:r>
+    </w:p>
+    <w:p>
+      <w:pPr>
+        <w:jc w:val="both"/>
+        <w:rPr>
+          <w:rFonts w:cs="Times New Roman"/>
+          <w:sz w:val="23"/>
+          <w:szCs w:val="23"/>
+        </w:rPr>
+      </w:pPr>
+      <w:r>
+        <w:rPr>
+          <w:rFonts w:cs="Times New Roman"/>
+          <w:sz w:val="23"/>
+          <w:szCs w:val="23"/>
+        </w:rPr>
+        <w:t xml:space="preserve">The </w:t>
+      </w:r>
+      <w:r>
+        <w:rPr>
+          <w:rFonts w:cs="Times New Roman"/>
+          <w:sz w:val="23"/>
+          <w:szCs w:val="23"/>
+        </w:rPr>
+        <w:t xml:space="preserve">above-named </w:t>
+      </w:r>
+      <w:r>
+        <w:rPr>
+          <w:rFonts w:cs="Times New Roman"/>
+          <w:sz w:val="23"/>
+          <w:szCs w:val="23"/>
+        </w:rPr>
+        <w:t xml:space="preserve">petitioner has petitioned this court for a hearing to seal the eviction records </w:t>
+      </w:r>
+      <w:r>
+        <w:rPr>
+          <w:rFonts w:cs="Times New Roman"/>
+          <w:sz w:val="23"/>
+          <w:szCs w:val="23"/>
+        </w:rPr>
+        <w:t>regarding</w:t>
+      </w:r>
+      <w:r>
+        <w:rPr>
+          <w:rFonts w:cs="Times New Roman"/>
+          <w:sz w:val="23"/>
+          <w:szCs w:val="23"/>
+        </w:rPr>
+        <w:t xml:space="preserve"> the eviction proceeding </w:t>
+      </w:r>
+      <w:r>
+        <w:rPr>
+          <w:rFonts w:cs="Times New Roman"/>
+          <w:sz w:val="23"/>
+          <w:szCs w:val="23"/>
+        </w:rPr>
+        <w:t xml:space="preserve">under </w:t>
+      </w:r>
+      <w:r>
+        <w:rPr>
+          <w:rFonts w:cs="Times New Roman"/>
+          <w:sz w:val="23"/>
+          <w:szCs w:val="23"/>
+        </w:rPr>
+        <w:t>Docket</w:t>
+      </w:r>
+      <w:r>
+        <w:rPr>
+          <w:rFonts w:cs="Times New Roman"/>
+          <w:sz w:val="23"/>
+          <w:szCs w:val="23"/>
+        </w:rPr>
+        <w:t xml:space="preserve"> No. {{</w:t>
+      </w:r>
+      <w:proofErr w:type="spellStart"/>
+      <w:r>
+        <w:rPr>
+          <w:rFonts w:cs="Times New Roman"/>
+          <w:sz w:val="23"/>
+          <w:szCs w:val="23"/>
+        </w:rPr>
+        <w:t>docket_number</w:t>
+      </w:r>
+      <w:proofErr w:type="spellEnd"/>
+      <w:r>
+        <w:rPr>
+          <w:rFonts w:cs="Times New Roman"/>
+          <w:sz w:val="23"/>
+          <w:szCs w:val="23"/>
         </w:rPr>
         <w:t>}}</w:t>
       </w:r>
       <w:r>
         <w:rPr>
-          <w:rFonts w:ascii="Arial" w:hAnsi="Arial" w:cs="Arial"/>
+          <w:rFonts w:cs="Times New Roman"/>
+          <w:sz w:val="23"/>
+          <w:szCs w:val="23"/>
+        </w:rPr>
+        <w:t xml:space="preserve">, which was filed </w:t>
+      </w:r>
+      <w:r>
+        <w:rPr>
+          <w:rFonts w:cs="Times New Roman"/>
+          <w:sz w:val="23"/>
+          <w:szCs w:val="23"/>
+        </w:rPr>
+        <w:t>with</w:t>
+      </w:r>
+      <w:r>
+        <w:rPr>
+          <w:rFonts w:cs="Times New Roman"/>
+          <w:sz w:val="23"/>
+          <w:szCs w:val="23"/>
+        </w:rPr>
+        <w:t xml:space="preserve"> the</w:t>
+      </w:r>
+      <w:r>
+        <w:rPr>
+          <w:rFonts w:cs="Times New Roman"/>
+          <w:sz w:val="23"/>
+          <w:szCs w:val="23"/>
+        </w:rPr>
+        <w:t xml:space="preserve"> </w:t>
+      </w:r>
+      <w:r>
+        <w:rPr>
+          <w:rFonts w:cs="Times New Roman"/>
+          <w:sz w:val="23"/>
+          <w:szCs w:val="23"/>
+        </w:rPr>
+        <w:t>{</w:t>
+      </w:r>
+      <w:r>
+        <w:rPr>
+          <w:rFonts w:cs="Times New Roman"/>
+          <w:sz w:val="23"/>
+          <w:szCs w:val="23"/>
+        </w:rPr>
+        <w:t>{</w:t>
+      </w:r>
+      <w:proofErr w:type="spellStart"/>
+      <w:r>
+        <w:rPr>
+          <w:rFonts w:cs="Times New Roman"/>
+          <w:sz w:val="23"/>
+          <w:szCs w:val="23"/>
+        </w:rPr>
+        <w:t>trial</w:t>
+      </w:r>
+      <w:r>
+        <w:rPr>
+          <w:rFonts w:cs="Times New Roman"/>
+          <w:sz w:val="23"/>
+          <w:szCs w:val="23"/>
+        </w:rPr>
+        <w:t>_court</w:t>
+      </w:r>
+      <w:r>
+        <w:rPr>
+          <w:rFonts w:cs="Times New Roman"/>
+          <w:sz w:val="23"/>
+          <w:szCs w:val="23"/>
+        </w:rPr>
+        <w:t>.</w:t>
+      </w:r>
+      <w:r>
+        <w:rPr>
+          <w:rFonts w:cs="Times New Roman"/>
+          <w:sz w:val="23"/>
+          <w:szCs w:val="23"/>
+        </w:rPr>
+        <w:t>division</w:t>
+      </w:r>
+      <w:proofErr w:type="spellEnd"/>
+      <w:r>
+        <w:rPr>
+          <w:rFonts w:cs="Times New Roman"/>
+          <w:sz w:val="23"/>
+          <w:szCs w:val="23"/>
+        </w:rPr>
+        <w:t>}}</w:t>
+      </w:r>
+      <w:r>
+        <w:rPr>
+          <w:rFonts w:cs="Times New Roman"/>
+          <w:sz w:val="23"/>
+          <w:szCs w:val="23"/>
+        </w:rPr>
+        <w:t>.</w:t>
+      </w:r>
+    </w:p>
+    <w:p>
+      <w:pPr>
+        <w:spacing w:line="276" w:lineRule="auto"/>
+        <w:jc w:val="both"/>
+        <w:rPr>
+          <w:rFonts w:cs="Times New Roman"/>
+          <w:sz w:val="23"/>
+          <w:szCs w:val="23"/>
+        </w:rPr>
+      </w:pPr>
+    </w:p>
+    <w:p>
+      <w:pPr>
+        <w:jc w:val="both"/>
+        <w:rPr>
+          <w:rFonts w:cs="Times New Roman"/>
+          <w:sz w:val="23"/>
+          <w:szCs w:val="23"/>
+        </w:rPr>
+      </w:pPr>
+      <w:r>
+        <w:rPr>
+          <w:rFonts w:cs="Times New Roman"/>
+          <w:sz w:val="23"/>
+          <w:szCs w:val="23"/>
+        </w:rPr>
+        <w:t>You are required to appear at the hearing if you wish to contest this petition. Failure to appear may result in the court entering a default judgment and granting the petition to seal the eviction records without further notice.</w:t>
+      </w:r>
+      <w:r>
+        <w:rPr>
+          <w:rFonts w:cs="Times New Roman"/>
+          <w:sz w:val="23"/>
+          <w:szCs w:val="23"/>
+        </w:rPr>
+        <w:t xml:space="preserve"> The information</w:t>
+      </w:r>
+      <w:r>
+        <w:rPr>
+          <w:rFonts w:cs="Times New Roman"/>
+          <w:sz w:val="23"/>
+          <w:szCs w:val="23"/>
+        </w:rPr>
+        <w:t xml:space="preserve"> for</w:t>
+      </w:r>
+      <w:r>
+        <w:rPr>
+          <w:rFonts w:cs="Times New Roman"/>
+          <w:sz w:val="23"/>
+          <w:szCs w:val="23"/>
+        </w:rPr>
+        <w:t xml:space="preserve"> the foregoing hearing is listed below.</w:t>
+      </w:r>
+    </w:p>
+    <w:p>
+      <w:pPr>
+        <w:spacing w:line="276" w:lineRule="auto"/>
+        <w:rPr>
+          <w:rFonts w:cs="Times New Roman"/>
           <w:b/>
           <w:bCs/>
           <w:sz w:val="23"/>
           <w:szCs w:val="23"/>
         </w:rPr>
-        <w:t xml:space="preserve"> </w:t>
-      </w:r>
-      <w:r>
-        <w:rPr>
-          <w:rFonts w:ascii="Arial" w:hAnsi="Arial" w:cs="Arial"/>
+      </w:pPr>
+    </w:p>
+    <w:p>
+      <w:pPr>
+        <w:rPr>
+          <w:rFonts w:cs="Times New Roman"/>
+          <w:sz w:val="23"/>
+          <w:szCs w:val="23"/>
+        </w:rPr>
+      </w:pPr>
+      <w:r>
+        <w:rPr>
+          <w:rFonts w:cs="Times New Roman"/>
           <w:b/>
           <w:bCs/>
           <w:sz w:val="23"/>
           <w:szCs w:val="23"/>
         </w:rPr>
-        <w:t>Court</w:t>
+        <w:t xml:space="preserve">Date of Hearing: </w:t>
+      </w:r>
+      <w:r>
+        <w:rPr>
+          <w:rFonts w:cs="Times New Roman"/>
+          <w:sz w:val="23"/>
+          <w:szCs w:val="23"/>
+        </w:rPr>
+        <w:t>{{</w:t>
+      </w:r>
+      <w:proofErr w:type="spellStart"/>
+      <w:r>
+        <w:rPr>
+          <w:rFonts w:cs="Times New Roman"/>
+          <w:sz w:val="23"/>
+          <w:szCs w:val="23"/>
+        </w:rPr>
+        <w:t>hearing_date</w:t>
+      </w:r>
+      <w:proofErr w:type="spellEnd"/>
+      <w:r>
+        <w:rPr>
+          <w:rFonts w:cs="Times New Roman"/>
+          <w:sz w:val="23"/>
+          <w:szCs w:val="23"/>
+        </w:rPr>
+        <w:t>}}</w:t>
       </w:r>
     </w:p>
     <w:p>
       <w:pPr>
-        <w:spacing w:line="276" w:lineRule="auto"/>
-        <w:rPr>
-          <w:rFonts w:ascii="Arial" w:hAnsi="Arial" w:cs="Arial"/>
-          <w:sz w:val="23"/>
-          <w:szCs w:val="23"/>
-        </w:rPr>
-      </w:pPr>
-      <w:r>
-        <w:rPr>
-          <w:rFonts w:ascii="Arial" w:hAnsi="Arial" w:cs="Arial"/>
+        <w:rPr>
+          <w:rFonts w:cs="Times New Roman"/>
+          <w:sz w:val="23"/>
+          <w:szCs w:val="23"/>
+        </w:rPr>
+      </w:pPr>
+      <w:r>
+        <w:rPr>
+          <w:rFonts w:cs="Times New Roman"/>
+          <w:b/>
+          <w:bCs/>
+          <w:sz w:val="23"/>
+          <w:szCs w:val="23"/>
+        </w:rPr>
+        <w:t xml:space="preserve">Time: </w:t>
+      </w:r>
+      <w:r>
+        <w:rPr>
+          <w:rFonts w:cs="Times New Roman"/>
           <w:sz w:val="23"/>
           <w:szCs w:val="23"/>
         </w:rPr>
@@ -94,710 +690,136 @@
       <w:proofErr w:type="spellStart"/>
       <w:r>
         <w:rPr>
-          <w:rFonts w:ascii="Arial" w:hAnsi="Arial" w:cs="Arial"/>
-          <w:sz w:val="23"/>
-          <w:szCs w:val="23"/>
-        </w:rPr>
-        <w:t>trial</w:t>
-      </w:r>
-      <w:r>
-        <w:rPr>
-          <w:rFonts w:ascii="Arial" w:hAnsi="Arial" w:cs="Arial"/>
-          <w:sz w:val="23"/>
-          <w:szCs w:val="23"/>
-        </w:rPr>
-        <w:t>_</w:t>
-      </w:r>
-      <w:r>
-        <w:rPr>
-          <w:rFonts w:ascii="Arial" w:hAnsi="Arial" w:cs="Arial"/>
-          <w:sz w:val="23"/>
-          <w:szCs w:val="23"/>
-        </w:rPr>
-        <w:t>court.address.block</w:t>
+          <w:rFonts w:cs="Times New Roman"/>
+          <w:sz w:val="23"/>
+          <w:szCs w:val="23"/>
+        </w:rPr>
+        <w:t>hearing_time</w:t>
       </w:r>
       <w:proofErr w:type="spellEnd"/>
       <w:r>
         <w:rPr>
-          <w:rFonts w:ascii="Arial" w:hAnsi="Arial" w:cs="Arial"/>
-          <w:sz w:val="23"/>
-          <w:szCs w:val="23"/>
-        </w:rPr>
-        <w:t>()}}</w:t>
+          <w:rFonts w:cs="Times New Roman"/>
+          <w:sz w:val="23"/>
+          <w:szCs w:val="23"/>
+        </w:rPr>
+        <w:t>}}</w:t>
       </w:r>
     </w:p>
     <w:p>
       <w:pPr>
         <w:rPr>
-          <w:rFonts w:ascii="Arial" w:hAnsi="Arial" w:cs="Arial"/>
-          <w:sz w:val="23"/>
-          <w:szCs w:val="23"/>
-        </w:rPr>
-      </w:pPr>
+          <w:rFonts w:cs="Times New Roman"/>
+          <w:sz w:val="23"/>
+          <w:szCs w:val="23"/>
+        </w:rPr>
+      </w:pPr>
+      <w:r>
+        <w:rPr>
+          <w:rFonts w:cs="Times New Roman"/>
+          <w:b/>
+          <w:bCs/>
+          <w:sz w:val="23"/>
+          <w:szCs w:val="23"/>
+        </w:rPr>
+        <w:t xml:space="preserve">Courtroom: </w:t>
+      </w:r>
+      <w:r>
+        <w:rPr>
+          <w:rFonts w:cs="Times New Roman"/>
+          <w:sz w:val="23"/>
+          <w:szCs w:val="23"/>
+        </w:rPr>
+        <w:t>{{</w:t>
+      </w:r>
+      <w:proofErr w:type="spellStart"/>
+      <w:r>
+        <w:rPr>
+          <w:rFonts w:cs="Times New Roman"/>
+          <w:sz w:val="23"/>
+          <w:szCs w:val="23"/>
+        </w:rPr>
+        <w:t>courtroom_number</w:t>
+      </w:r>
+      <w:proofErr w:type="spellEnd"/>
+      <w:r>
+        <w:rPr>
+          <w:rFonts w:cs="Times New Roman"/>
+          <w:sz w:val="23"/>
+          <w:szCs w:val="23"/>
+        </w:rPr>
+        <w:t>}}</w:t>
+      </w:r>
     </w:p>
     <w:p>
       <w:pPr>
         <w:rPr>
-          <w:rFonts w:ascii="Arial" w:hAnsi="Arial" w:cs="Arial"/>
-          <w:sz w:val="23"/>
-          <w:szCs w:val="23"/>
-        </w:rPr>
-      </w:pPr>
-      <w:r>
-        <w:rPr>
-          <w:rFonts w:ascii="Arial" w:hAnsi="Arial" w:cs="Arial"/>
+          <w:rFonts w:cs="Times New Roman"/>
+          <w:sz w:val="23"/>
+          <w:szCs w:val="23"/>
+        </w:rPr>
+      </w:pPr>
+      <w:r>
+        <w:rPr>
+          <w:rFonts w:cs="Times New Roman"/>
           <w:b/>
           <w:bCs/>
           <w:sz w:val="23"/>
           <w:szCs w:val="23"/>
         </w:rPr>
-        <w:t>Docket No.:</w:t>
-      </w:r>
-      <w:r>
-        <w:rPr>
-          <w:rFonts w:ascii="Arial" w:hAnsi="Arial" w:cs="Arial"/>
-          <w:sz w:val="23"/>
-          <w:szCs w:val="23"/>
-        </w:rPr>
-        <w:t xml:space="preserve"> {{</w:t>
+        <w:t xml:space="preserve">Location: </w:t>
+      </w:r>
+      <w:r>
+        <w:rPr>
+          <w:rFonts w:cs="Times New Roman"/>
+          <w:sz w:val="23"/>
+          <w:szCs w:val="23"/>
+        </w:rPr>
+        <w:t>{{</w:t>
       </w:r>
       <w:proofErr w:type="spellStart"/>
       <w:r>
         <w:rPr>
-          <w:rFonts w:ascii="Arial" w:hAnsi="Arial" w:cs="Arial"/>
-          <w:sz w:val="23"/>
-          <w:szCs w:val="23"/>
-        </w:rPr>
-        <w:t>docket_number</w:t>
+          <w:rFonts w:cs="Times New Roman"/>
+          <w:sz w:val="23"/>
+          <w:szCs w:val="23"/>
+        </w:rPr>
+        <w:t>trial_court.address.block</w:t>
       </w:r>
       <w:proofErr w:type="spellEnd"/>
       <w:r>
         <w:rPr>
-          <w:rFonts w:ascii="Arial" w:hAnsi="Arial" w:cs="Arial"/>
-          <w:sz w:val="23"/>
-          <w:szCs w:val="23"/>
-        </w:rPr>
-        <w:t>}}</w:t>
+          <w:rFonts w:cs="Times New Roman"/>
+          <w:sz w:val="23"/>
+          <w:szCs w:val="23"/>
+        </w:rPr>
+        <w:t>()}}</w:t>
       </w:r>
     </w:p>
     <w:p>
       <w:pPr>
-        <w:jc w:val="both"/>
-        <w:rPr>
-          <w:rFonts w:ascii="Arial" w:hAnsi="Arial" w:cs="Arial"/>
-          <w:sz w:val="23"/>
-          <w:szCs w:val="23"/>
-        </w:rPr>
-      </w:pPr>
-      <w:r>
-        <w:rPr>
-          <w:rFonts w:ascii="Arial" w:hAnsi="Arial" w:cs="Arial"/>
+        <w:spacing w:line="276" w:lineRule="auto"/>
+        <w:rPr>
+          <w:rFonts w:cs="Times New Roman"/>
           <w:b/>
           <w:bCs/>
           <w:sz w:val="23"/>
           <w:szCs w:val="23"/>
         </w:rPr>
-        <w:t>Petitioner:</w:t>
-      </w:r>
-      <w:r>
-        <w:rPr>
-          <w:rFonts w:ascii="Arial" w:hAnsi="Arial" w:cs="Arial"/>
-          <w:sz w:val="23"/>
-          <w:szCs w:val="23"/>
-        </w:rPr>
-        <w:t xml:space="preserve"> {{user</w:t>
-      </w:r>
-      <w:r>
-        <w:rPr>
-          <w:rFonts w:ascii="Arial" w:hAnsi="Arial" w:cs="Arial"/>
-          <w:sz w:val="23"/>
-          <w:szCs w:val="23"/>
-        </w:rPr>
-        <w:t>s</w:t>
-      </w:r>
-      <w:r>
-        <w:rPr>
-          <w:rFonts w:ascii="Arial" w:hAnsi="Arial" w:cs="Arial"/>
-          <w:sz w:val="23"/>
-          <w:szCs w:val="23"/>
-        </w:rPr>
-        <w:t>[0].</w:t>
-      </w:r>
-      <w:proofErr w:type="spellStart"/>
-      <w:r>
-        <w:rPr>
-          <w:rFonts w:ascii="Arial" w:hAnsi="Arial" w:cs="Arial"/>
-          <w:sz w:val="23"/>
-          <w:szCs w:val="23"/>
-        </w:rPr>
-        <w:t>name.full</w:t>
-      </w:r>
-      <w:proofErr w:type="spellEnd"/>
-      <w:r>
-        <w:rPr>
-          <w:rFonts w:ascii="Arial" w:hAnsi="Arial" w:cs="Arial"/>
-          <w:sz w:val="23"/>
-          <w:szCs w:val="23"/>
-        </w:rPr>
-        <w:t>()}}</w:t>
-      </w:r>
+      </w:pPr>
     </w:p>
     <w:p>
       <w:pPr>
         <w:jc w:val="both"/>
         <w:rPr>
-          <w:rFonts w:ascii="Arial" w:hAnsi="Arial" w:cs="Arial"/>
-          <w:sz w:val="23"/>
-          <w:szCs w:val="23"/>
-        </w:rPr>
-      </w:pPr>
-      <w:r>
-        <w:rPr>
-          <w:rFonts w:ascii="Arial" w:hAnsi="Arial" w:cs="Arial"/>
-          <w:b/>
-          <w:bCs/>
-          <w:sz w:val="23"/>
-          <w:szCs w:val="23"/>
-        </w:rPr>
-        <w:t>Respondent:</w:t>
-      </w:r>
-      <w:r>
-        <w:rPr>
-          <w:rFonts w:ascii="Arial" w:hAnsi="Arial" w:cs="Arial"/>
-          <w:sz w:val="23"/>
-          <w:szCs w:val="23"/>
-        </w:rPr>
-        <w:t xml:space="preserve"> </w:t>
-      </w:r>
-      <w:r>
-        <w:rPr>
-          <w:rFonts w:ascii="Arial" w:hAnsi="Arial" w:cs="Arial"/>
-          <w:sz w:val="23"/>
-          <w:szCs w:val="23"/>
-        </w:rPr>
-        <w:t>{{respondents[0].</w:t>
-      </w:r>
-      <w:proofErr w:type="spellStart"/>
-      <w:r>
-        <w:rPr>
-          <w:rFonts w:ascii="Arial" w:hAnsi="Arial" w:cs="Arial"/>
-          <w:sz w:val="23"/>
-          <w:szCs w:val="23"/>
-        </w:rPr>
-        <w:t>name.full</w:t>
-      </w:r>
-      <w:proofErr w:type="spellEnd"/>
-      <w:r>
-        <w:rPr>
-          <w:rFonts w:ascii="Arial" w:hAnsi="Arial" w:cs="Arial"/>
-          <w:sz w:val="23"/>
-          <w:szCs w:val="23"/>
-        </w:rPr>
-        <w:t>()}}</w:t>
-      </w:r>
-    </w:p>
-    <w:p>
-      <w:pPr>
-        <w:jc w:val="both"/>
-        <w:rPr>
-          <w:rFonts w:ascii="Arial" w:hAnsi="Arial" w:cs="Arial"/>
-          <w:sz w:val="23"/>
-          <w:szCs w:val="23"/>
-        </w:rPr>
-      </w:pPr>
-    </w:p>
-    <w:p>
-      <w:pPr>
-        <w:spacing w:line="480" w:lineRule="auto"/>
-        <w:jc w:val="center"/>
-        <w:rPr>
-          <w:rFonts w:ascii="Arial" w:hAnsi="Arial" w:cs="Arial"/>
-          <w:b/>
-          <w:bCs/>
-          <w:sz w:val="23"/>
-          <w:szCs w:val="23"/>
-          <w:u w:val="single"/>
-        </w:rPr>
-      </w:pPr>
-      <w:r>
-        <w:rPr>
-          <w:rFonts w:ascii="Arial" w:hAnsi="Arial" w:cs="Arial"/>
-          <w:b/>
-          <w:bCs/>
-          <w:sz w:val="23"/>
-          <w:szCs w:val="23"/>
-          <w:u w:val="single"/>
-        </w:rPr>
-        <w:t>NOTICE OF HEARING</w:t>
-      </w:r>
-    </w:p>
-    <w:p>
-      <w:pPr>
-        <w:jc w:val="both"/>
-        <w:rPr>
-          <w:rFonts w:ascii="Arial" w:hAnsi="Arial" w:cs="Arial"/>
-          <w:sz w:val="23"/>
-          <w:szCs w:val="23"/>
-        </w:rPr>
-      </w:pPr>
-      <w:r>
-        <w:rPr>
-          <w:rFonts w:ascii="Arial" w:hAnsi="Arial" w:cs="Arial"/>
-          <w:sz w:val="23"/>
-          <w:szCs w:val="23"/>
-        </w:rPr>
-        <w:t xml:space="preserve">The </w:t>
-      </w:r>
-      <w:r>
-        <w:rPr>
-          <w:rFonts w:ascii="Arial" w:hAnsi="Arial" w:cs="Arial"/>
-          <w:sz w:val="23"/>
-          <w:szCs w:val="23"/>
-        </w:rPr>
-        <w:t xml:space="preserve">above-named </w:t>
-      </w:r>
-      <w:r>
-        <w:rPr>
-          <w:rFonts w:ascii="Arial" w:hAnsi="Arial" w:cs="Arial"/>
-          <w:sz w:val="23"/>
-          <w:szCs w:val="23"/>
-        </w:rPr>
-        <w:t xml:space="preserve">petitioner has petitioned this court for a hearing to seal the eviction records </w:t>
-      </w:r>
-      <w:r>
-        <w:rPr>
-          <w:rFonts w:ascii="Arial" w:hAnsi="Arial" w:cs="Arial"/>
-          <w:sz w:val="23"/>
-          <w:szCs w:val="23"/>
-        </w:rPr>
-        <w:t>regarding</w:t>
-      </w:r>
-      <w:r>
-        <w:rPr>
-          <w:rFonts w:ascii="Arial" w:hAnsi="Arial" w:cs="Arial"/>
-          <w:sz w:val="23"/>
-          <w:szCs w:val="23"/>
-        </w:rPr>
-        <w:t xml:space="preserve"> the eviction proceeding </w:t>
-      </w:r>
-      <w:r>
-        <w:rPr>
-          <w:rFonts w:ascii="Arial" w:hAnsi="Arial" w:cs="Arial"/>
-          <w:sz w:val="23"/>
-          <w:szCs w:val="23"/>
-        </w:rPr>
-        <w:t xml:space="preserve">under </w:t>
-      </w:r>
-      <w:r>
-        <w:rPr>
-          <w:rFonts w:ascii="Arial" w:hAnsi="Arial" w:cs="Arial"/>
-          <w:sz w:val="23"/>
-          <w:szCs w:val="23"/>
-        </w:rPr>
-        <w:t>Docket</w:t>
-      </w:r>
-      <w:r>
-        <w:rPr>
-          <w:rFonts w:ascii="Arial" w:hAnsi="Arial" w:cs="Arial"/>
-          <w:sz w:val="23"/>
-          <w:szCs w:val="23"/>
-        </w:rPr>
-        <w:t xml:space="preserve"> No. {{</w:t>
-      </w:r>
-      <w:proofErr w:type="spellStart"/>
-      <w:r>
-        <w:rPr>
-          <w:rFonts w:ascii="Arial" w:hAnsi="Arial" w:cs="Arial"/>
-          <w:sz w:val="23"/>
-          <w:szCs w:val="23"/>
-        </w:rPr>
-        <w:t>docket_number</w:t>
-      </w:r>
-      <w:proofErr w:type="spellEnd"/>
-      <w:r>
-        <w:rPr>
-          <w:rFonts w:ascii="Arial" w:hAnsi="Arial" w:cs="Arial"/>
-          <w:sz w:val="23"/>
-          <w:szCs w:val="23"/>
-        </w:rPr>
-        <w:t>}}</w:t>
-      </w:r>
-      <w:r>
-        <w:rPr>
-          <w:rFonts w:ascii="Arial" w:hAnsi="Arial" w:cs="Arial"/>
-          <w:sz w:val="23"/>
-          <w:szCs w:val="23"/>
-        </w:rPr>
-        <w:t xml:space="preserve">, which was filed </w:t>
-      </w:r>
-      <w:r>
-        <w:rPr>
-          <w:rFonts w:ascii="Arial" w:hAnsi="Arial" w:cs="Arial"/>
-          <w:sz w:val="23"/>
-          <w:szCs w:val="23"/>
-        </w:rPr>
-        <w:t>with</w:t>
-      </w:r>
-      <w:r>
-        <w:rPr>
-          <w:rFonts w:ascii="Arial" w:hAnsi="Arial" w:cs="Arial"/>
-          <w:sz w:val="23"/>
-          <w:szCs w:val="23"/>
-        </w:rPr>
-        <w:t xml:space="preserve"> the</w:t>
-      </w:r>
-      <w:r>
-        <w:rPr>
-          <w:rFonts w:ascii="Arial" w:hAnsi="Arial" w:cs="Arial"/>
-          <w:sz w:val="23"/>
-          <w:szCs w:val="23"/>
-        </w:rPr>
-        <w:t xml:space="preserve"> </w:t>
-      </w:r>
-      <w:r>
-        <w:rPr>
-          <w:rFonts w:ascii="Arial" w:hAnsi="Arial" w:cs="Arial"/>
-          <w:sz w:val="23"/>
-          <w:szCs w:val="23"/>
-        </w:rPr>
-        <w:t>{</w:t>
-      </w:r>
-      <w:r>
-        <w:rPr>
-          <w:rFonts w:ascii="Arial" w:hAnsi="Arial" w:cs="Arial"/>
-          <w:sz w:val="23"/>
-          <w:szCs w:val="23"/>
-        </w:rPr>
-        <w:t>{</w:t>
-      </w:r>
-      <w:proofErr w:type="spellStart"/>
-      <w:r>
-        <w:rPr>
-          <w:rFonts w:ascii="Arial" w:hAnsi="Arial" w:cs="Arial"/>
-          <w:sz w:val="23"/>
-          <w:szCs w:val="23"/>
-        </w:rPr>
-        <w:t>trial</w:t>
-      </w:r>
-      <w:r>
-        <w:rPr>
-          <w:rFonts w:ascii="Arial" w:hAnsi="Arial" w:cs="Arial"/>
-          <w:sz w:val="23"/>
-          <w:szCs w:val="23"/>
-        </w:rPr>
-        <w:t>_court</w:t>
-      </w:r>
-      <w:r>
-        <w:rPr>
-          <w:rFonts w:ascii="Arial" w:hAnsi="Arial" w:cs="Arial"/>
-          <w:sz w:val="23"/>
-          <w:szCs w:val="23"/>
-        </w:rPr>
-        <w:t>.</w:t>
-      </w:r>
-      <w:r>
-        <w:rPr>
-          <w:rFonts w:ascii="Arial" w:hAnsi="Arial" w:cs="Arial"/>
-          <w:sz w:val="23"/>
-          <w:szCs w:val="23"/>
-        </w:rPr>
-        <w:t>division</w:t>
-      </w:r>
-      <w:proofErr w:type="spellEnd"/>
-      <w:r>
-        <w:rPr>
-          <w:rFonts w:ascii="Arial" w:hAnsi="Arial" w:cs="Arial"/>
-          <w:sz w:val="23"/>
-          <w:szCs w:val="23"/>
-        </w:rPr>
-        <w:t>}}</w:t>
-      </w:r>
-      <w:r>
-        <w:rPr>
-          <w:rFonts w:ascii="Arial" w:hAnsi="Arial" w:cs="Arial"/>
-          <w:sz w:val="23"/>
-          <w:szCs w:val="23"/>
-        </w:rPr>
-        <w:t xml:space="preserve"> </w:t>
-      </w:r>
-      <w:r>
-        <w:rPr>
-          <w:rFonts w:ascii="Arial" w:hAnsi="Arial" w:cs="Arial"/>
-          <w:sz w:val="23"/>
-          <w:szCs w:val="23"/>
-        </w:rPr>
-        <w:t>Court.</w:t>
-      </w:r>
-    </w:p>
-    <w:p>
-      <w:pPr>
-        <w:spacing w:line="276" w:lineRule="auto"/>
-        <w:jc w:val="both"/>
-        <w:rPr>
-          <w:rFonts w:ascii="Arial" w:hAnsi="Arial" w:cs="Arial"/>
-          <w:sz w:val="23"/>
-          <w:szCs w:val="23"/>
-        </w:rPr>
-      </w:pPr>
-    </w:p>
-    <w:p>
-      <w:pPr>
-        <w:jc w:val="both"/>
-        <w:rPr>
-          <w:rFonts w:ascii="Arial" w:hAnsi="Arial" w:cs="Arial"/>
-          <w:sz w:val="23"/>
-          <w:szCs w:val="23"/>
-        </w:rPr>
-      </w:pPr>
-      <w:r>
-        <w:rPr>
-          <w:rFonts w:ascii="Arial" w:hAnsi="Arial" w:cs="Arial"/>
-          <w:sz w:val="23"/>
-          <w:szCs w:val="23"/>
-        </w:rPr>
-        <w:t>You are required to appear at the hearing if you wish to contest this petition. Failure to appear may result in the court entering a default judgment and granting the petition to seal the eviction records without further notice.</w:t>
-      </w:r>
-      <w:r>
-        <w:rPr>
-          <w:rFonts w:ascii="Arial" w:hAnsi="Arial" w:cs="Arial"/>
-          <w:sz w:val="23"/>
-          <w:szCs w:val="23"/>
-        </w:rPr>
-        <w:t xml:space="preserve"> The information</w:t>
-      </w:r>
-      <w:r>
-        <w:rPr>
-          <w:rFonts w:ascii="Arial" w:hAnsi="Arial" w:cs="Arial"/>
-          <w:sz w:val="23"/>
-          <w:szCs w:val="23"/>
-        </w:rPr>
-        <w:t xml:space="preserve"> for</w:t>
-      </w:r>
-      <w:r>
-        <w:rPr>
-          <w:rFonts w:ascii="Arial" w:hAnsi="Arial" w:cs="Arial"/>
-          <w:sz w:val="23"/>
-          <w:szCs w:val="23"/>
-        </w:rPr>
-        <w:t xml:space="preserve"> the foregoing hearing is listed below.</w:t>
-      </w:r>
-    </w:p>
-    <w:p>
-      <w:pPr>
-        <w:spacing w:line="276" w:lineRule="auto"/>
-        <w:rPr>
-          <w:rFonts w:ascii="Arial" w:hAnsi="Arial" w:cs="Arial"/>
-          <w:b/>
-          <w:bCs/>
-          <w:sz w:val="23"/>
-          <w:szCs w:val="23"/>
-        </w:rPr>
-      </w:pPr>
-    </w:p>
-    <w:p>
-      <w:pPr>
-        <w:rPr>
-          <w:rFonts w:ascii="Arial" w:hAnsi="Arial" w:cs="Arial"/>
-          <w:sz w:val="23"/>
-          <w:szCs w:val="23"/>
-        </w:rPr>
-      </w:pPr>
-      <w:r>
-        <w:rPr>
-          <w:rFonts w:ascii="Arial" w:hAnsi="Arial" w:cs="Arial"/>
-          <w:b/>
-          <w:bCs/>
-          <w:sz w:val="23"/>
-          <w:szCs w:val="23"/>
-        </w:rPr>
-        <w:t xml:space="preserve">Date of Hearing: </w:t>
-      </w:r>
-      <w:r>
-        <w:rPr>
-          <w:rFonts w:ascii="Arial" w:hAnsi="Arial" w:cs="Arial"/>
-          <w:sz w:val="23"/>
-          <w:szCs w:val="23"/>
-        </w:rPr>
-        <w:t>{{</w:t>
-      </w:r>
-      <w:proofErr w:type="spellStart"/>
-      <w:r>
-        <w:rPr>
-          <w:rFonts w:ascii="Arial" w:hAnsi="Arial" w:cs="Arial"/>
-          <w:sz w:val="23"/>
-          <w:szCs w:val="23"/>
-        </w:rPr>
-        <w:t>hearing_date</w:t>
-      </w:r>
-      <w:proofErr w:type="spellEnd"/>
-      <w:r>
-        <w:rPr>
-          <w:rFonts w:ascii="Arial" w:hAnsi="Arial" w:cs="Arial"/>
-          <w:sz w:val="23"/>
-          <w:szCs w:val="23"/>
-        </w:rPr>
-        <w:t>}}</w:t>
-      </w:r>
-    </w:p>
-    <w:p>
-      <w:pPr>
-        <w:rPr>
-          <w:rFonts w:ascii="Arial" w:hAnsi="Arial" w:cs="Arial"/>
-          <w:sz w:val="23"/>
-          <w:szCs w:val="23"/>
-        </w:rPr>
-      </w:pPr>
-      <w:r>
-        <w:rPr>
-          <w:rFonts w:ascii="Arial" w:hAnsi="Arial" w:cs="Arial"/>
-          <w:b/>
-          <w:bCs/>
-          <w:sz w:val="23"/>
-          <w:szCs w:val="23"/>
-        </w:rPr>
-        <w:t xml:space="preserve">Time: </w:t>
-      </w:r>
-      <w:r>
-        <w:rPr>
-          <w:rFonts w:ascii="Arial" w:hAnsi="Arial" w:cs="Arial"/>
-          <w:sz w:val="23"/>
-          <w:szCs w:val="23"/>
-        </w:rPr>
-        <w:t>{{</w:t>
-      </w:r>
-      <w:proofErr w:type="spellStart"/>
-      <w:r>
-        <w:rPr>
-          <w:rFonts w:ascii="Arial" w:hAnsi="Arial" w:cs="Arial"/>
-          <w:sz w:val="23"/>
-          <w:szCs w:val="23"/>
-        </w:rPr>
-        <w:t>hearing_time</w:t>
-      </w:r>
-      <w:proofErr w:type="spellEnd"/>
-      <w:r>
-        <w:rPr>
-          <w:rFonts w:ascii="Arial" w:hAnsi="Arial" w:cs="Arial"/>
-          <w:sz w:val="23"/>
-          <w:szCs w:val="23"/>
-        </w:rPr>
-        <w:t>}}</w:t>
-      </w:r>
-    </w:p>
-    <w:p>
-      <w:pPr>
-        <w:rPr>
-          <w:rFonts w:ascii="Arial" w:hAnsi="Arial" w:cs="Arial"/>
-          <w:sz w:val="23"/>
-          <w:szCs w:val="23"/>
-        </w:rPr>
-      </w:pPr>
-      <w:r>
-        <w:rPr>
-          <w:rFonts w:ascii="Arial" w:hAnsi="Arial" w:cs="Arial"/>
-          <w:b/>
-          <w:bCs/>
-          <w:sz w:val="23"/>
-          <w:szCs w:val="23"/>
-        </w:rPr>
-        <w:t xml:space="preserve">Courtroom: </w:t>
-      </w:r>
-      <w:r>
-        <w:rPr>
-          <w:rFonts w:ascii="Arial" w:hAnsi="Arial" w:cs="Arial"/>
-          <w:sz w:val="23"/>
-          <w:szCs w:val="23"/>
-        </w:rPr>
-        <w:t>{{</w:t>
-      </w:r>
-      <w:proofErr w:type="spellStart"/>
-      <w:r>
-        <w:rPr>
-          <w:rFonts w:ascii="Arial" w:hAnsi="Arial" w:cs="Arial"/>
-          <w:sz w:val="23"/>
-          <w:szCs w:val="23"/>
-        </w:rPr>
-        <w:t>courtroom_number</w:t>
-      </w:r>
-      <w:proofErr w:type="spellEnd"/>
-      <w:r>
-        <w:rPr>
-          <w:rFonts w:ascii="Arial" w:hAnsi="Arial" w:cs="Arial"/>
-          <w:sz w:val="23"/>
-          <w:szCs w:val="23"/>
-        </w:rPr>
-        <w:t>}}</w:t>
-      </w:r>
-    </w:p>
-    <w:p>
-      <w:pPr>
-        <w:rPr>
-          <w:rFonts w:ascii="Arial" w:hAnsi="Arial" w:cs="Arial"/>
-          <w:sz w:val="23"/>
-          <w:szCs w:val="23"/>
-        </w:rPr>
-      </w:pPr>
-      <w:r>
-        <w:rPr>
-          <w:rFonts w:ascii="Arial" w:hAnsi="Arial" w:cs="Arial"/>
-          <w:b/>
-          <w:bCs/>
-          <w:sz w:val="23"/>
-          <w:szCs w:val="23"/>
-        </w:rPr>
-        <w:t xml:space="preserve">Location: </w:t>
-      </w:r>
-      <w:r>
-        <w:rPr>
-          <w:rFonts w:ascii="Arial" w:hAnsi="Arial" w:cs="Arial"/>
-          <w:sz w:val="23"/>
-          <w:szCs w:val="23"/>
-        </w:rPr>
-        <w:t>{{</w:t>
-      </w:r>
-      <w:proofErr w:type="spellStart"/>
-      <w:r>
-        <w:rPr>
-          <w:rFonts w:ascii="Arial" w:hAnsi="Arial" w:cs="Arial"/>
-          <w:sz w:val="23"/>
-          <w:szCs w:val="23"/>
-        </w:rPr>
-        <w:t>trial_court.address.block</w:t>
-      </w:r>
-      <w:proofErr w:type="spellEnd"/>
-      <w:r>
-        <w:rPr>
-          <w:rFonts w:ascii="Arial" w:hAnsi="Arial" w:cs="Arial"/>
-          <w:sz w:val="23"/>
-          <w:szCs w:val="23"/>
-        </w:rPr>
-        <w:t>()}}</w:t>
-      </w:r>
-    </w:p>
-    <w:p>
-      <w:pPr>
-        <w:spacing w:line="276" w:lineRule="auto"/>
-        <w:rPr>
-          <w:rFonts w:ascii="Arial" w:hAnsi="Arial" w:cs="Arial"/>
-          <w:b/>
-          <w:bCs/>
-          <w:sz w:val="23"/>
-          <w:szCs w:val="23"/>
-        </w:rPr>
-      </w:pPr>
-    </w:p>
-    <w:p>
-      <w:pPr>
-        <w:jc w:val="both"/>
-        <w:rPr>
-          <w:rFonts w:ascii="Arial" w:hAnsi="Arial" w:cs="Arial"/>
-          <w:sz w:val="23"/>
-          <w:szCs w:val="23"/>
-        </w:rPr>
-      </w:pPr>
-      <w:r>
-        <w:rPr>
-          <w:rFonts w:ascii="Arial" w:hAnsi="Arial" w:cs="Arial"/>
+          <w:rFonts w:cs="Times New Roman"/>
+          <w:sz w:val="23"/>
+          <w:szCs w:val="23"/>
+        </w:rPr>
+      </w:pPr>
+      <w:r>
+        <w:rPr>
+          <w:rFonts w:cs="Times New Roman"/>
           <w:noProof/>
           <w:sz w:val="23"/>
           <w:szCs w:val="23"/>
@@ -810,14 +832,14 @@
     <w:p>
       <w:pPr>
         <w:rPr>
-          <w:rFonts w:ascii="Arial" w:hAnsi="Arial" w:cs="Arial"/>
-          <w:sz w:val="23"/>
-          <w:szCs w:val="23"/>
-        </w:rPr>
-      </w:pPr>
-      <w:r>
-        <w:rPr>
-          <w:rFonts w:ascii="Arial" w:hAnsi="Arial" w:cs="Arial"/>
+          <w:rFonts w:cs="Times New Roman"/>
+          <w:sz w:val="23"/>
+          <w:szCs w:val="23"/>
+        </w:rPr>
+      </w:pPr>
+      <w:r>
+        <w:rPr>
+          <w:rFonts w:cs="Times New Roman"/>
           <w:sz w:val="23"/>
           <w:szCs w:val="23"/>
         </w:rPr>
@@ -828,14 +850,14 @@
       <w:pPr>
         <w:ind w:left="4320"/>
         <w:rPr>
-          <w:rFonts w:ascii="Arial" w:hAnsi="Arial" w:cs="Arial"/>
-          <w:sz w:val="23"/>
-          <w:szCs w:val="23"/>
-        </w:rPr>
-      </w:pPr>
-      <w:r>
-        <w:rPr>
-          <w:rFonts w:ascii="Arial" w:hAnsi="Arial" w:cs="Arial"/>
+          <w:rFonts w:cs="Times New Roman"/>
+          <w:sz w:val="23"/>
+          <w:szCs w:val="23"/>
+        </w:rPr>
+      </w:pPr>
+      <w:r>
+        <w:rPr>
+          <w:rFonts w:cs="Times New Roman"/>
           <w:sz w:val="23"/>
           <w:szCs w:val="23"/>
         </w:rPr>
@@ -843,7 +865,7 @@
       </w:r>
       <w:r>
         <w:rPr>
-          <w:rFonts w:ascii="Arial" w:hAnsi="Arial" w:cs="Arial"/>
+          <w:rFonts w:cs="Times New Roman"/>
           <w:sz w:val="23"/>
           <w:szCs w:val="23"/>
         </w:rPr>
@@ -851,7 +873,7 @@
       </w:r>
       <w:r>
         <w:rPr>
-          <w:rFonts w:ascii="Arial" w:hAnsi="Arial" w:cs="Arial"/>
+          <w:rFonts w:cs="Times New Roman"/>
           <w:sz w:val="23"/>
           <w:szCs w:val="23"/>
         </w:rPr>
@@ -859,7 +881,7 @@
       </w:r>
       <w:r>
         <w:rPr>
-          <w:rFonts w:ascii="Arial" w:hAnsi="Arial" w:cs="Arial"/>
+          <w:rFonts w:cs="Times New Roman"/>
           <w:sz w:val="23"/>
           <w:szCs w:val="23"/>
         </w:rPr>
@@ -867,7 +889,7 @@
       </w:r>
       <w:r>
         <w:rPr>
-          <w:rFonts w:ascii="Arial" w:hAnsi="Arial" w:cs="Arial"/>
+          <w:rFonts w:cs="Times New Roman"/>
           <w:sz w:val="23"/>
           <w:szCs w:val="23"/>
         </w:rPr>
@@ -875,7 +897,7 @@
       </w:r>
       <w:r>
         <w:rPr>
-          <w:rFonts w:ascii="Arial" w:hAnsi="Arial" w:cs="Arial"/>
+          <w:rFonts w:cs="Times New Roman"/>
           <w:sz w:val="23"/>
           <w:szCs w:val="23"/>
         </w:rPr>
@@ -883,7 +905,7 @@
       </w:r>
       <w:r>
         <w:rPr>
-          <w:rFonts w:ascii="Arial" w:hAnsi="Arial" w:cs="Arial"/>
+          <w:rFonts w:cs="Times New Roman"/>
           <w:sz w:val="23"/>
           <w:szCs w:val="23"/>
         </w:rPr>
@@ -891,7 +913,7 @@
       </w:r>
       <w:r>
         <w:rPr>
-          <w:rFonts w:ascii="Arial" w:hAnsi="Arial" w:cs="Arial"/>
+          <w:rFonts w:cs="Times New Roman"/>
           <w:sz w:val="23"/>
           <w:szCs w:val="23"/>
         </w:rPr>
@@ -899,7 +921,7 @@
       </w:r>
       <w:r>
         <w:rPr>
-          <w:rFonts w:ascii="Arial" w:hAnsi="Arial" w:cs="Arial"/>
+          <w:rFonts w:cs="Times New Roman"/>
           <w:sz w:val="23"/>
           <w:szCs w:val="23"/>
         </w:rPr>
@@ -907,7 +929,7 @@
       </w:r>
       <w:r>
         <w:rPr>
-          <w:rFonts w:ascii="Arial" w:hAnsi="Arial" w:cs="Arial"/>
+          <w:rFonts w:cs="Times New Roman"/>
           <w:sz w:val="23"/>
           <w:szCs w:val="23"/>
         </w:rPr>
@@ -915,7 +937,15 @@
       </w:r>
       <w:r>
         <w:rPr>
-          <w:rFonts w:ascii="Arial" w:hAnsi="Arial" w:cs="Arial"/>
+          <w:rFonts w:cs="Times New Roman"/>
+          <w:sz w:val="23"/>
+          <w:szCs w:val="23"/>
+        </w:rPr>
+        <w:t xml:space="preserve">             </w:t>
+      </w:r>
+      <w:r>
+        <w:rPr>
+          <w:rFonts w:cs="Times New Roman"/>
           <w:sz w:val="23"/>
           <w:szCs w:val="23"/>
         </w:rPr>
@@ -925,14 +955,14 @@
     <w:p>
       <w:pPr>
         <w:rPr>
-          <w:rFonts w:ascii="Arial" w:hAnsi="Arial" w:cs="Arial"/>
-          <w:sz w:val="23"/>
-          <w:szCs w:val="23"/>
-        </w:rPr>
-      </w:pPr>
-      <w:r>
-        <w:rPr>
-          <w:rFonts w:ascii="Arial" w:hAnsi="Arial" w:cs="Arial"/>
+          <w:rFonts w:cs="Times New Roman"/>
+          <w:sz w:val="23"/>
+          <w:szCs w:val="23"/>
+        </w:rPr>
+      </w:pPr>
+      <w:r>
+        <w:rPr>
+          <w:rFonts w:cs="Times New Roman"/>
           <w:b/>
           <w:bCs/>
           <w:sz w:val="23"/>
@@ -942,24 +972,16 @@
       </w:r>
       <w:r>
         <w:rPr>
-          <w:rFonts w:ascii="Arial" w:hAnsi="Arial" w:cs="Arial"/>
-          <w:sz w:val="23"/>
-          <w:szCs w:val="23"/>
-        </w:rPr>
-        <w:t xml:space="preserve">    </w:t>
-      </w:r>
-      <w:r>
-        <w:rPr>
-          <w:rFonts w:ascii="Arial" w:hAnsi="Arial" w:cs="Arial"/>
-          <w:sz w:val="23"/>
-          <w:szCs w:val="23"/>
-        </w:rPr>
-        <w:t>{{</w:t>
+          <w:rFonts w:cs="Times New Roman"/>
+          <w:sz w:val="23"/>
+          <w:szCs w:val="23"/>
+        </w:rPr>
+        <w:t xml:space="preserve">    {{</w:t>
       </w:r>
       <w:proofErr w:type="spellStart"/>
       <w:r>
         <w:rPr>
-          <w:rFonts w:ascii="Arial" w:hAnsi="Arial" w:cs="Arial"/>
+          <w:rFonts w:cs="Times New Roman"/>
           <w:sz w:val="23"/>
           <w:szCs w:val="23"/>
         </w:rPr>
@@ -968,7 +990,7 @@
       <w:proofErr w:type="spellEnd"/>
       <w:r>
         <w:rPr>
-          <w:rFonts w:ascii="Arial" w:hAnsi="Arial" w:cs="Arial"/>
+          <w:rFonts w:cs="Times New Roman"/>
           <w:sz w:val="23"/>
           <w:szCs w:val="23"/>
         </w:rPr>
@@ -976,7 +998,7 @@
       </w:r>
       <w:r>
         <w:rPr>
-          <w:rFonts w:ascii="Arial" w:hAnsi="Arial" w:cs="Arial"/>
+          <w:rFonts w:cs="Times New Roman"/>
           <w:sz w:val="23"/>
           <w:szCs w:val="23"/>
         </w:rPr>
@@ -984,7 +1006,7 @@
       </w:r>
       <w:r>
         <w:rPr>
-          <w:rFonts w:ascii="Arial" w:hAnsi="Arial" w:cs="Arial"/>
+          <w:rFonts w:cs="Times New Roman"/>
           <w:sz w:val="23"/>
           <w:szCs w:val="23"/>
         </w:rPr>
@@ -992,7 +1014,7 @@
       </w:r>
       <w:r>
         <w:rPr>
-          <w:rFonts w:ascii="Arial" w:hAnsi="Arial" w:cs="Arial"/>
+          <w:rFonts w:cs="Times New Roman"/>
           <w:sz w:val="23"/>
           <w:szCs w:val="23"/>
         </w:rPr>
@@ -1000,7 +1022,23 @@
       </w:r>
       <w:r>
         <w:rPr>
-          <w:rFonts w:ascii="Arial" w:hAnsi="Arial" w:cs="Arial"/>
+          <w:rFonts w:cs="Times New Roman"/>
+          <w:sz w:val="23"/>
+          <w:szCs w:val="23"/>
+        </w:rPr>
+        <w:t xml:space="preserve">       </w:t>
+      </w:r>
+      <w:r>
+        <w:rPr>
+          <w:rFonts w:cs="Times New Roman"/>
+          <w:sz w:val="23"/>
+          <w:szCs w:val="23"/>
+        </w:rPr>
+        <w:t xml:space="preserve"> </w:t>
+      </w:r>
+      <w:r>
+        <w:rPr>
+          <w:rFonts w:cs="Times New Roman"/>
           <w:sz w:val="23"/>
           <w:szCs w:val="23"/>
         </w:rPr>
@@ -1008,67 +1046,62 @@
       </w:r>
       <w:r>
         <w:rPr>
-          <w:rFonts w:ascii="Arial" w:hAnsi="Arial" w:cs="Arial"/>
-          <w:sz w:val="23"/>
-          <w:szCs w:val="23"/>
-        </w:rPr>
-        <w:t xml:space="preserve"> </w:t>
-      </w:r>
-      <w:r>
-        <w:rPr>
-          <w:rFonts w:ascii="Arial" w:hAnsi="Arial" w:cs="Arial"/>
-          <w:sz w:val="23"/>
-          <w:szCs w:val="23"/>
-        </w:rPr>
-        <w:t xml:space="preserve"> </w:t>
-      </w:r>
-      <w:r>
-        <w:rPr>
-          <w:rFonts w:ascii="Arial" w:hAnsi="Arial" w:cs="Arial"/>
-          <w:sz w:val="23"/>
-          <w:szCs w:val="23"/>
-        </w:rPr>
-        <w:t xml:space="preserve">      </w:t>
-      </w:r>
-      <w:r>
-        <w:rPr>
-          <w:rFonts w:ascii="Arial" w:hAnsi="Arial" w:cs="Arial"/>
+          <w:rFonts w:cs="Times New Roman"/>
           <w:sz w:val="22"/>
           <w:szCs w:val="22"/>
         </w:rPr>
-        <w:t xml:space="preserve"> </w:t>
-      </w:r>
-      <w:r>
-        <w:rPr>
-          <w:rFonts w:ascii="Arial" w:hAnsi="Arial" w:cs="Arial"/>
+        <w:t xml:space="preserve">     </w:t>
+      </w:r>
+      <w:r>
+        <w:rPr>
+          <w:rFonts w:cs="Times New Roman"/>
           <w:sz w:val="22"/>
           <w:szCs w:val="22"/>
         </w:rPr>
-        <w:t xml:space="preserve">    </w:t>
-      </w:r>
-      <w:r>
-        <w:rPr>
-          <w:rFonts w:ascii="Arial" w:hAnsi="Arial" w:cs="Arial"/>
+        <w:tab/>
+      </w:r>
+      <w:r>
+        <w:rPr>
+          <w:rFonts w:cs="Times New Roman"/>
           <w:sz w:val="22"/>
           <w:szCs w:val="22"/>
         </w:rPr>
-        <w:t>(Signature of Petitioner</w:t>
-      </w:r>
-      <w:r>
-        <w:rPr>
-          <w:rFonts w:ascii="Arial" w:hAnsi="Arial" w:cs="Arial"/>
+        <w:tab/>
+      </w:r>
+      <w:r>
+        <w:rPr>
+          <w:rFonts w:cs="Times New Roman"/>
           <w:sz w:val="22"/>
           <w:szCs w:val="22"/>
         </w:rPr>
-        <w:t xml:space="preserve"> or Attorney for Petitioner</w:t>
-      </w:r>
-      <w:r>
-        <w:rPr>
-          <w:rFonts w:ascii="Arial" w:hAnsi="Arial" w:cs="Arial"/>
+        <w:tab/>
+        <w:t xml:space="preserve">     </w:t>
+      </w:r>
+      <w:r>
+        <w:rPr>
+          <w:rFonts w:cs="Times New Roman"/>
           <w:sz w:val="22"/>
           <w:szCs w:val="22"/>
         </w:rPr>
-        <w:t>)</w:t>
+        <w:t xml:space="preserve">    </w:t>
+      </w:r>
+      <w:r>
+        <w:rPr>
+          <w:rFonts w:cs="Times New Roman"/>
+          <w:sz w:val="22"/>
+          <w:szCs w:val="22"/>
+        </w:rPr>
+        <w:t xml:space="preserve"> </w:t>
+      </w:r>
+      <w:r>
+        <w:rPr>
+          <w:rFonts w:cs="Times New Roman"/>
+          <w:b/>
+          <w:bCs/>
+          <w:sz w:val="22"/>
+          <w:szCs w:val="22"/>
+        </w:rPr>
+        <w:t>(Signature of Petitioner)</w:t>
       </w:r>
     </w:p>
     <w:p>
@@ -1076,14 +1109,14 @@
         <w:spacing w:line="276" w:lineRule="auto"/>
         <w:jc w:val="right"/>
         <w:rPr>
-          <w:rFonts w:ascii="Arial" w:hAnsi="Arial" w:cs="Arial"/>
-          <w:sz w:val="23"/>
-          <w:szCs w:val="23"/>
-        </w:rPr>
-      </w:pPr>
-      <w:r>
-        <w:rPr>
-          <w:rFonts w:ascii="Arial" w:hAnsi="Arial" w:cs="Arial"/>
+          <w:rFonts w:cs="Times New Roman"/>
+          <w:sz w:val="23"/>
+          <w:szCs w:val="23"/>
+        </w:rPr>
+      </w:pPr>
+      <w:r>
+        <w:rPr>
+          <w:rFonts w:cs="Times New Roman"/>
           <w:sz w:val="23"/>
           <w:szCs w:val="23"/>
         </w:rPr>
@@ -1091,7 +1124,7 @@
       </w:r>
       <w:r>
         <w:rPr>
-          <w:rFonts w:ascii="Arial" w:hAnsi="Arial" w:cs="Arial"/>
+          <w:rFonts w:cs="Times New Roman"/>
           <w:sz w:val="23"/>
           <w:szCs w:val="23"/>
         </w:rPr>
@@ -1099,7 +1132,7 @@
       </w:r>
       <w:r>
         <w:rPr>
-          <w:rFonts w:ascii="Arial" w:hAnsi="Arial" w:cs="Arial"/>
+          <w:rFonts w:cs="Times New Roman"/>
           <w:sz w:val="23"/>
           <w:szCs w:val="23"/>
         </w:rPr>
@@ -1108,7 +1141,7 @@
       <w:proofErr w:type="spellStart"/>
       <w:r>
         <w:rPr>
-          <w:rFonts w:ascii="Arial" w:hAnsi="Arial" w:cs="Arial"/>
+          <w:rFonts w:cs="Times New Roman"/>
           <w:sz w:val="23"/>
           <w:szCs w:val="23"/>
         </w:rPr>
@@ -1117,7 +1150,7 @@
       <w:proofErr w:type="spellEnd"/>
       <w:r>
         <w:rPr>
-          <w:rFonts w:ascii="Arial" w:hAnsi="Arial" w:cs="Arial"/>
+          <w:rFonts w:cs="Times New Roman"/>
           <w:sz w:val="23"/>
           <w:szCs w:val="23"/>
         </w:rPr>
@@ -1129,14 +1162,14 @@
         <w:spacing w:line="276" w:lineRule="auto"/>
         <w:jc w:val="right"/>
         <w:rPr>
-          <w:rFonts w:ascii="Arial" w:hAnsi="Arial" w:cs="Arial"/>
-          <w:sz w:val="23"/>
-          <w:szCs w:val="23"/>
-        </w:rPr>
-      </w:pPr>
-      <w:r>
-        <w:rPr>
-          <w:rFonts w:ascii="Arial" w:hAnsi="Arial" w:cs="Arial"/>
+          <w:rFonts w:cs="Times New Roman"/>
+          <w:sz w:val="23"/>
+          <w:szCs w:val="23"/>
+        </w:rPr>
+      </w:pPr>
+      <w:r>
+        <w:rPr>
+          <w:rFonts w:cs="Times New Roman"/>
           <w:sz w:val="23"/>
           <w:szCs w:val="23"/>
         </w:rPr>
@@ -1145,7 +1178,7 @@
       <w:proofErr w:type="spellStart"/>
       <w:r>
         <w:rPr>
-          <w:rFonts w:ascii="Arial" w:hAnsi="Arial" w:cs="Arial"/>
+          <w:rFonts w:cs="Times New Roman"/>
           <w:sz w:val="23"/>
           <w:szCs w:val="23"/>
         </w:rPr>
@@ -1154,7 +1187,7 @@
       <w:proofErr w:type="spellEnd"/>
       <w:r>
         <w:rPr>
-          <w:rFonts w:ascii="Arial" w:hAnsi="Arial" w:cs="Arial"/>
+          <w:rFonts w:cs="Times New Roman"/>
           <w:sz w:val="23"/>
           <w:szCs w:val="23"/>
         </w:rPr>
@@ -1166,14 +1199,14 @@
         <w:spacing w:line="276" w:lineRule="auto"/>
         <w:jc w:val="right"/>
         <w:rPr>
-          <w:rFonts w:ascii="Arial" w:hAnsi="Arial" w:cs="Arial"/>
-          <w:sz w:val="23"/>
-          <w:szCs w:val="23"/>
-        </w:rPr>
-      </w:pPr>
-      <w:r>
-        <w:rPr>
-          <w:rFonts w:ascii="Arial" w:hAnsi="Arial" w:cs="Arial"/>
+          <w:rFonts w:cs="Times New Roman"/>
+          <w:sz w:val="23"/>
+          <w:szCs w:val="23"/>
+        </w:rPr>
+      </w:pPr>
+      <w:r>
+        <w:rPr>
+          <w:rFonts w:cs="Times New Roman"/>
           <w:sz w:val="23"/>
           <w:szCs w:val="23"/>
         </w:rPr>
@@ -1181,7 +1214,7 @@
       </w:r>
       <w:r>
         <w:rPr>
-          <w:rFonts w:ascii="Arial" w:hAnsi="Arial" w:cs="Arial"/>
+          <w:rFonts w:cs="Times New Roman"/>
           <w:sz w:val="23"/>
           <w:szCs w:val="23"/>
         </w:rPr>
@@ -1189,7 +1222,7 @@
       </w:r>
       <w:r>
         <w:rPr>
-          <w:rFonts w:ascii="Arial" w:hAnsi="Arial" w:cs="Arial"/>
+          <w:rFonts w:cs="Times New Roman"/>
           <w:sz w:val="23"/>
           <w:szCs w:val="23"/>
         </w:rPr>
@@ -1198,7 +1231,7 @@
       <w:proofErr w:type="spellStart"/>
       <w:r>
         <w:rPr>
-          <w:rFonts w:ascii="Arial" w:hAnsi="Arial" w:cs="Arial"/>
+          <w:rFonts w:cs="Times New Roman"/>
           <w:sz w:val="23"/>
           <w:szCs w:val="23"/>
         </w:rPr>
@@ -1207,7 +1240,7 @@
       <w:proofErr w:type="spellEnd"/>
       <w:r>
         <w:rPr>
-          <w:rFonts w:ascii="Arial" w:hAnsi="Arial" w:cs="Arial"/>
+          <w:rFonts w:cs="Times New Roman"/>
           <w:sz w:val="23"/>
           <w:szCs w:val="23"/>
         </w:rPr>
@@ -1219,14 +1252,14 @@
         <w:spacing w:line="276" w:lineRule="auto"/>
         <w:jc w:val="right"/>
         <w:rPr>
-          <w:rFonts w:ascii="Arial" w:hAnsi="Arial" w:cs="Arial"/>
-          <w:sz w:val="23"/>
-          <w:szCs w:val="23"/>
-        </w:rPr>
-      </w:pPr>
-      <w:r>
-        <w:rPr>
-          <w:rFonts w:ascii="Arial" w:hAnsi="Arial" w:cs="Arial"/>
+          <w:rFonts w:cs="Times New Roman"/>
+          <w:sz w:val="23"/>
+          <w:szCs w:val="23"/>
+        </w:rPr>
+      </w:pPr>
+      <w:r>
+        <w:rPr>
+          <w:rFonts w:cs="Times New Roman"/>
           <w:sz w:val="23"/>
           <w:szCs w:val="23"/>
         </w:rPr>
@@ -1235,7 +1268,7 @@
       <w:proofErr w:type="spellStart"/>
       <w:r>
         <w:rPr>
-          <w:rFonts w:ascii="Arial" w:hAnsi="Arial" w:cs="Arial"/>
+          <w:rFonts w:cs="Times New Roman"/>
           <w:sz w:val="23"/>
           <w:szCs w:val="23"/>
         </w:rPr>
@@ -1244,7 +1277,7 @@
       <w:proofErr w:type="spellEnd"/>
       <w:r>
         <w:rPr>
-          <w:rFonts w:ascii="Arial" w:hAnsi="Arial" w:cs="Arial"/>
+          <w:rFonts w:cs="Times New Roman"/>
           <w:sz w:val="23"/>
           <w:szCs w:val="23"/>
         </w:rPr>
@@ -1253,7 +1286,7 @@
       <w:proofErr w:type="spellStart"/>
       <w:r>
         <w:rPr>
-          <w:rFonts w:ascii="Arial" w:hAnsi="Arial" w:cs="Arial"/>
+          <w:rFonts w:cs="Times New Roman"/>
           <w:sz w:val="23"/>
           <w:szCs w:val="23"/>
         </w:rPr>
@@ -1262,7 +1295,7 @@
       <w:proofErr w:type="spellEnd"/>
       <w:r>
         <w:rPr>
-          <w:rFonts w:ascii="Arial" w:hAnsi="Arial" w:cs="Arial"/>
+          <w:rFonts w:cs="Times New Roman"/>
           <w:sz w:val="23"/>
           <w:szCs w:val="23"/>
         </w:rPr>
@@ -1274,14 +1307,14 @@
         <w:spacing w:line="276" w:lineRule="auto"/>
         <w:jc w:val="right"/>
         <w:rPr>
-          <w:rFonts w:ascii="Arial" w:hAnsi="Arial" w:cs="Arial"/>
-          <w:sz w:val="23"/>
-          <w:szCs w:val="23"/>
-        </w:rPr>
-      </w:pPr>
-      <w:r>
-        <w:rPr>
-          <w:rFonts w:ascii="Arial" w:hAnsi="Arial" w:cs="Arial"/>
+          <w:rFonts w:cs="Times New Roman"/>
+          <w:sz w:val="23"/>
+          <w:szCs w:val="23"/>
+        </w:rPr>
+      </w:pPr>
+      <w:r>
+        <w:rPr>
+          <w:rFonts w:cs="Times New Roman"/>
           <w:sz w:val="23"/>
           <w:szCs w:val="23"/>
         </w:rPr>
@@ -1290,7 +1323,7 @@
       <w:proofErr w:type="spellStart"/>
       <w:r>
         <w:rPr>
-          <w:rFonts w:ascii="Arial" w:hAnsi="Arial" w:cs="Arial"/>
+          <w:rFonts w:cs="Times New Roman"/>
           <w:sz w:val="23"/>
           <w:szCs w:val="23"/>
         </w:rPr>
@@ -1299,7 +1332,7 @@
       <w:proofErr w:type="spellEnd"/>
       <w:r>
         <w:rPr>
-          <w:rFonts w:ascii="Arial" w:hAnsi="Arial" w:cs="Arial"/>
+          <w:rFonts w:cs="Times New Roman"/>
           <w:sz w:val="23"/>
           <w:szCs w:val="23"/>
         </w:rPr>
@@ -2847,15 +2880,6 @@
 </file>
 
 <file path=customXml/item2.xml><?xml version="1.0" encoding="utf-8"?>
-<?mso-contentType ?>
-<FormTemplates xmlns="http://schemas.microsoft.com/sharepoint/v3/contenttype/forms">
-  <Display>DocumentLibraryForm</Display>
-  <Edit>DocumentLibraryForm</Edit>
-  <New>DocumentLibraryForm</New>
-</FormTemplates>
-</file>
-
-<file path=customXml/item3.xml><?xml version="1.0" encoding="utf-8"?>
 <p:properties xmlns:p="http://schemas.microsoft.com/office/2006/metadata/properties" xmlns:xsi="http://www.w3.org/2001/XMLSchema-instance" xmlns:pc="http://schemas.microsoft.com/office/infopath/2007/PartnerControls">
   <documentManagement>
     <TaxCatchAll xmlns="7dbd75cb-e23e-4bbb-9662-1ab6b6f3550b" xsi:nil="true"/>
@@ -2866,14 +2890,49 @@
 </p:properties>
 </file>
 
+<file path=customXml/item3.xml><?xml version="1.0" encoding="utf-8"?>
+<?mso-contentType ?>
+<FormTemplates xmlns="http://schemas.microsoft.com/sharepoint/v3/contenttype/forms">
+  <Display>DocumentLibraryForm</Display>
+  <Edit>DocumentLibraryForm</Edit>
+  <New>DocumentLibraryForm</New>
+</FormTemplates>
+</file>
+
 <file path=customXml/itemProps1.xml><?xml version="1.0" encoding="utf-8"?>
-<ds:datastoreItem xmlns:ds="http://schemas.openxmlformats.org/officeDocument/2006/customXml" ds:itemID="{812B2A79-7BE1-4B07-BC31-6C95391CC4E9}"/>
+<ds:datastoreItem xmlns:ds="http://schemas.openxmlformats.org/officeDocument/2006/customXml" ds:itemID="{812B2A79-7BE1-4B07-BC31-6C95391CC4E9}">
+  <ds:schemaRefs>
+    <ds:schemaRef ds:uri="http://schemas.microsoft.com/office/2006/metadata/contentType"/>
+    <ds:schemaRef ds:uri="http://schemas.microsoft.com/office/2006/metadata/properties/metaAttributes"/>
+    <ds:schemaRef ds:uri="http://www.w3.org/2001/XMLSchema"/>
+    <ds:schemaRef ds:uri="http://schemas.microsoft.com/office/2006/metadata/properties"/>
+    <ds:schemaRef ds:uri="dc24c30d-cbd4-4968-aaed-12d3995df8af"/>
+    <ds:schemaRef ds:uri="7dbd75cb-e23e-4bbb-9662-1ab6b6f3550b"/>
+    <ds:schemaRef ds:uri="http://schemas.microsoft.com/office/2006/documentManagement/types"/>
+    <ds:schemaRef ds:uri="http://schemas.microsoft.com/office/infopath/2007/PartnerControls"/>
+    <ds:schemaRef ds:uri="http://schemas.openxmlformats.org/package/2006/metadata/core-properties"/>
+    <ds:schemaRef ds:uri="http://purl.org/dc/elements/1.1/"/>
+    <ds:schemaRef ds:uri="http://purl.org/dc/terms/"/>
+    <ds:schemaRef ds:uri="http://schemas.microsoft.com/internal/obd"/>
+  </ds:schemaRefs>
+</ds:datastoreItem>
 </file>
 
 <file path=customXml/itemProps2.xml><?xml version="1.0" encoding="utf-8"?>
-<ds:datastoreItem xmlns:ds="http://schemas.openxmlformats.org/officeDocument/2006/customXml" ds:itemID="{7356013E-E668-44D2-BAD5-81EAC76842CD}"/>
+<ds:datastoreItem xmlns:ds="http://schemas.openxmlformats.org/officeDocument/2006/customXml" ds:itemID="{A3BDB483-78BC-4091-B587-1B14BDBD3F27}">
+  <ds:schemaRefs>
+    <ds:schemaRef ds:uri="http://schemas.microsoft.com/office/2006/metadata/properties"/>
+    <ds:schemaRef ds:uri="http://schemas.microsoft.com/office/infopath/2007/PartnerControls"/>
+    <ds:schemaRef ds:uri="7dbd75cb-e23e-4bbb-9662-1ab6b6f3550b"/>
+    <ds:schemaRef ds:uri="dc24c30d-cbd4-4968-aaed-12d3995df8af"/>
+  </ds:schemaRefs>
+</ds:datastoreItem>
 </file>
 
 <file path=customXml/itemProps3.xml><?xml version="1.0" encoding="utf-8"?>
-<ds:datastoreItem xmlns:ds="http://schemas.openxmlformats.org/officeDocument/2006/customXml" ds:itemID="{A3BDB483-78BC-4091-B587-1B14BDBD3F27}"/>
+<ds:datastoreItem xmlns:ds="http://schemas.openxmlformats.org/officeDocument/2006/customXml" ds:itemID="{7356013E-E668-44D2-BAD5-81EAC76842CD}">
+  <ds:schemaRefs>
+    <ds:schemaRef ds:uri="http://schemas.microsoft.com/sharepoint/v3/contenttype/forms"/>
+  </ds:schemaRefs>
+</ds:datastoreItem>
 </file>
</xml_diff>